<commit_message>
Update Test Automation Plan
Updated TOC
</commit_message>
<xml_diff>
--- a/SwagLabs/2. Test Automation Plan for WebApp.docx
+++ b/SwagLabs/2. Test Automation Plan for WebApp.docx
@@ -16,6 +16,7 @@
           <w:rFonts w:asciiTheme="majorHAnsi" w:eastAsiaTheme="majorEastAsia" w:hAnsiTheme="majorHAnsi" w:cstheme="majorBidi"/>
           <w:b/>
           <w:bCs/>
+          <w:color w:val="2F5496" w:themeColor="accent1" w:themeShade="BF"/>
           <w:sz w:val="32"/>
           <w:szCs w:val="32"/>
         </w:rPr>
@@ -116,7 +117,7 @@
                                                     <pic:cNvPicPr/>
                                                   </pic:nvPicPr>
                                                   <pic:blipFill rotWithShape="1">
-                                                    <a:blip r:embed="rId7" cstate="print">
+                                                    <a:blip r:embed="rId9" cstate="print">
                                                       <a:extLst>
                                                         <a:ext uri="{28A0092B-C50C-407E-A947-70E740481C1C}">
                                                           <a14:useLocalDpi xmlns:a14="http://schemas.microsoft.com/office/drawing/2010/main" val="0"/>
@@ -254,16 +255,7 @@
                                               <w:szCs w:val="32"/>
                                               <w:lang w:val="de-DE"/>
                                             </w:rPr>
-                                            <w:t xml:space="preserve"> </w:t>
-                                          </w:r>
-                                          <w:r>
-                                            <w:rPr>
-                                              <w:color w:val="FFFFFF" w:themeColor="background1"/>
-                                              <w:sz w:val="32"/>
-                                              <w:szCs w:val="32"/>
-                                              <w:lang w:val="de-DE"/>
-                                            </w:rPr>
-                                            <w:t>(https://www.saucedemo.com/)</w:t>
+                                            <w:t xml:space="preserve"> (https://www.saucedemo.com/)</w:t>
                                           </w:r>
                                         </w:sdtContent>
                                       </w:sdt>
@@ -495,7 +487,7 @@
                                               <pic:cNvPicPr/>
                                             </pic:nvPicPr>
                                             <pic:blipFill rotWithShape="1">
-                                              <a:blip r:embed="rId7" cstate="print">
+                                              <a:blip r:embed="rId9" cstate="print">
                                                 <a:extLst>
                                                   <a:ext uri="{28A0092B-C50C-407E-A947-70E740481C1C}">
                                                     <a14:useLocalDpi xmlns:a14="http://schemas.microsoft.com/office/drawing/2010/main" val="0"/>
@@ -633,16 +625,7 @@
                                         <w:szCs w:val="32"/>
                                         <w:lang w:val="de-DE"/>
                                       </w:rPr>
-                                      <w:t xml:space="preserve"> </w:t>
-                                    </w:r>
-                                    <w:r>
-                                      <w:rPr>
-                                        <w:color w:val="FFFFFF" w:themeColor="background1"/>
-                                        <w:sz w:val="32"/>
-                                        <w:szCs w:val="32"/>
-                                        <w:lang w:val="de-DE"/>
-                                      </w:rPr>
-                                      <w:t>(https://www.saucedemo.com/)</w:t>
+                                      <w:t xml:space="preserve"> (https://www.saucedemo.com/)</w:t>
                                     </w:r>
                                   </w:sdtContent>
                                 </w:sdt>
@@ -835,10 +818,14 @@
         </w:p>
       </w:sdtContent>
     </w:sdt>
+    <w:bookmarkStart w:id="0" w:name="_Toc167538881" w:displacedByCustomXml="next"/>
     <w:sdt>
       <w:sdtPr>
         <w:rPr>
+          <w:rFonts w:asciiTheme="minorHAnsi" w:eastAsiaTheme="minorHAnsi" w:hAnsiTheme="minorHAnsi" w:cstheme="minorBidi"/>
           <w:color w:val="auto"/>
+          <w:sz w:val="22"/>
+          <w:szCs w:val="22"/>
         </w:rPr>
         <w:id w:val="276069704"/>
         <w:docPartObj>
@@ -848,12 +835,9 @@
       </w:sdtPr>
       <w:sdtEndPr>
         <w:rPr>
-          <w:rFonts w:asciiTheme="minorHAnsi" w:eastAsiaTheme="minorHAnsi" w:hAnsiTheme="minorHAnsi" w:cstheme="minorBidi"/>
           <w:b/>
           <w:bCs/>
           <w:noProof/>
-          <w:sz w:val="22"/>
-          <w:szCs w:val="22"/>
         </w:rPr>
       </w:sdtEndPr>
       <w:sdtContent>
@@ -870,15 +854,17 @@
             </w:rPr>
             <w:t>Table of Contents</w:t>
           </w:r>
+          <w:bookmarkEnd w:id="0"/>
         </w:p>
         <w:p/>
         <w:p>
           <w:pPr>
-            <w:pStyle w:val="TOC2"/>
+            <w:pStyle w:val="TOC1"/>
             <w:tabs>
               <w:tab w:val="right" w:leader="dot" w:pos="9350"/>
             </w:tabs>
             <w:rPr>
+              <w:rFonts w:eastAsiaTheme="minorEastAsia"/>
               <w:noProof/>
             </w:rPr>
           </w:pPr>
@@ -891,7 +877,76 @@
           <w:r>
             <w:fldChar w:fldCharType="separate"/>
           </w:r>
-          <w:hyperlink w:anchor="_Toc167528939" w:history="1">
+          <w:hyperlink w:anchor="_Toc167538881" w:history="1">
+            <w:r>
+              <w:rPr>
+                <w:rStyle w:val="Hyperlink"/>
+                <w:noProof/>
+              </w:rPr>
+              <w:t>Table of Contents</w:t>
+            </w:r>
+            <w:r>
+              <w:rPr>
+                <w:noProof/>
+                <w:webHidden/>
+              </w:rPr>
+              <w:tab/>
+            </w:r>
+            <w:r>
+              <w:rPr>
+                <w:noProof/>
+                <w:webHidden/>
+              </w:rPr>
+              <w:fldChar w:fldCharType="begin"/>
+            </w:r>
+            <w:r>
+              <w:rPr>
+                <w:noProof/>
+                <w:webHidden/>
+              </w:rPr>
+              <w:instrText xml:space="preserve"> PAGEREF _Toc167538881 \h </w:instrText>
+            </w:r>
+            <w:r>
+              <w:rPr>
+                <w:noProof/>
+                <w:webHidden/>
+              </w:rPr>
+            </w:r>
+            <w:r>
+              <w:rPr>
+                <w:noProof/>
+                <w:webHidden/>
+              </w:rPr>
+              <w:fldChar w:fldCharType="separate"/>
+            </w:r>
+            <w:r>
+              <w:rPr>
+                <w:noProof/>
+                <w:webHidden/>
+              </w:rPr>
+              <w:t>1</w:t>
+            </w:r>
+            <w:r>
+              <w:rPr>
+                <w:noProof/>
+                <w:webHidden/>
+              </w:rPr>
+              <w:fldChar w:fldCharType="end"/>
+            </w:r>
+          </w:hyperlink>
+        </w:p>
+        <w:p>
+          <w:pPr>
+            <w:pStyle w:val="TOC2"/>
+            <w:tabs>
+              <w:tab w:val="right" w:leader="dot" w:pos="9350"/>
+            </w:tabs>
+            <w:rPr>
+              <w:rFonts w:eastAsiaTheme="minorEastAsia"/>
+              <w:noProof/>
+            </w:rPr>
+          </w:pPr>
+          <w:hyperlink w:anchor="_Toc167538882" w:history="1">
             <w:r>
               <w:rPr>
                 <w:rStyle w:val="Hyperlink"/>
@@ -921,7 +976,7 @@
                 <w:noProof/>
                 <w:webHidden/>
               </w:rPr>
-              <w:instrText xml:space="preserve"> PAGEREF _Toc167528939 \h </w:instrText>
+              <w:instrText xml:space="preserve"> PAGEREF _Toc167538882 \h </w:instrText>
             </w:r>
             <w:r>
               <w:rPr>
@@ -941,7 +996,7 @@
                 <w:noProof/>
                 <w:webHidden/>
               </w:rPr>
-              <w:t>1</w:t>
+              <w:t>2</w:t>
             </w:r>
             <w:r>
               <w:rPr>
@@ -959,10 +1014,11 @@
               <w:tab w:val="right" w:leader="dot" w:pos="9350"/>
             </w:tabs>
             <w:rPr>
+              <w:rFonts w:eastAsiaTheme="minorEastAsia"/>
               <w:noProof/>
             </w:rPr>
           </w:pPr>
-          <w:hyperlink w:anchor="_Toc167528940" w:history="1">
+          <w:hyperlink w:anchor="_Toc167538883" w:history="1">
             <w:r>
               <w:rPr>
                 <w:rStyle w:val="Hyperlink"/>
@@ -990,7 +1046,7 @@
                 <w:noProof/>
                 <w:webHidden/>
               </w:rPr>
-              <w:instrText xml:space="preserve"> PAGEREF _Toc167528940 \h </w:instrText>
+              <w:instrText xml:space="preserve"> PAGEREF _Toc167538883 \h </w:instrText>
             </w:r>
             <w:r>
               <w:rPr>
@@ -1010,7 +1066,7 @@
                 <w:noProof/>
                 <w:webHidden/>
               </w:rPr>
-              <w:t>1</w:t>
+              <w:t>2</w:t>
             </w:r>
             <w:r>
               <w:rPr>
@@ -1028,10 +1084,11 @@
               <w:tab w:val="right" w:leader="dot" w:pos="9350"/>
             </w:tabs>
             <w:rPr>
+              <w:rFonts w:eastAsiaTheme="minorEastAsia"/>
               <w:noProof/>
             </w:rPr>
           </w:pPr>
-          <w:hyperlink w:anchor="_Toc167528941" w:history="1">
+          <w:hyperlink w:anchor="_Toc167538884" w:history="1">
             <w:r>
               <w:rPr>
                 <w:rStyle w:val="Hyperlink"/>
@@ -1059,7 +1116,7 @@
                 <w:noProof/>
                 <w:webHidden/>
               </w:rPr>
-              <w:instrText xml:space="preserve"> PAGEREF _Toc167528941 \h </w:instrText>
+              <w:instrText xml:space="preserve"> PAGEREF _Toc167538884 \h </w:instrText>
             </w:r>
             <w:r>
               <w:rPr>
@@ -1079,7 +1136,7 @@
                 <w:noProof/>
                 <w:webHidden/>
               </w:rPr>
-              <w:t>1</w:t>
+              <w:t>2</w:t>
             </w:r>
             <w:r>
               <w:rPr>
@@ -1097,10 +1154,11 @@
               <w:tab w:val="right" w:leader="dot" w:pos="9350"/>
             </w:tabs>
             <w:rPr>
+              <w:rFonts w:eastAsiaTheme="minorEastAsia"/>
               <w:noProof/>
             </w:rPr>
           </w:pPr>
-          <w:hyperlink w:anchor="_Toc167528942" w:history="1">
+          <w:hyperlink w:anchor="_Toc167538885" w:history="1">
             <w:r>
               <w:rPr>
                 <w:rStyle w:val="Hyperlink"/>
@@ -1130,7 +1188,7 @@
                 <w:noProof/>
                 <w:webHidden/>
               </w:rPr>
-              <w:instrText xml:space="preserve"> PAGEREF _Toc167528942 \h </w:instrText>
+              <w:instrText xml:space="preserve"> PAGEREF _Toc167538885 \h </w:instrText>
             </w:r>
             <w:r>
               <w:rPr>
@@ -1150,7 +1208,7 @@
                 <w:noProof/>
                 <w:webHidden/>
               </w:rPr>
-              <w:t>1</w:t>
+              <w:t>2</w:t>
             </w:r>
             <w:r>
               <w:rPr>
@@ -1168,10 +1226,11 @@
               <w:tab w:val="right" w:leader="dot" w:pos="9350"/>
             </w:tabs>
             <w:rPr>
+              <w:rFonts w:eastAsiaTheme="minorEastAsia"/>
               <w:noProof/>
             </w:rPr>
           </w:pPr>
-          <w:hyperlink w:anchor="_Toc167528943" w:history="1">
+          <w:hyperlink w:anchor="_Toc167538886" w:history="1">
             <w:r>
               <w:rPr>
                 <w:rStyle w:val="Hyperlink"/>
@@ -1201,7 +1260,7 @@
                 <w:noProof/>
                 <w:webHidden/>
               </w:rPr>
-              <w:instrText xml:space="preserve"> PAGEREF _Toc167528943 \h </w:instrText>
+              <w:instrText xml:space="preserve"> PAGEREF _Toc167538886 \h </w:instrText>
             </w:r>
             <w:r>
               <w:rPr>
@@ -1221,7 +1280,7 @@
                 <w:noProof/>
                 <w:webHidden/>
               </w:rPr>
-              <w:t>1</w:t>
+              <w:t>2</w:t>
             </w:r>
             <w:r>
               <w:rPr>
@@ -1239,10 +1298,11 @@
               <w:tab w:val="right" w:leader="dot" w:pos="9350"/>
             </w:tabs>
             <w:rPr>
+              <w:rFonts w:eastAsiaTheme="minorEastAsia"/>
               <w:noProof/>
             </w:rPr>
           </w:pPr>
-          <w:hyperlink w:anchor="_Toc167528944" w:history="1">
+          <w:hyperlink w:anchor="_Toc167538887" w:history="1">
             <w:r>
               <w:rPr>
                 <w:rStyle w:val="Hyperlink"/>
@@ -1270,7 +1330,7 @@
                 <w:noProof/>
                 <w:webHidden/>
               </w:rPr>
-              <w:instrText xml:space="preserve"> PAGEREF _Toc167528944 \h </w:instrText>
+              <w:instrText xml:space="preserve"> PAGEREF _Toc167538887 \h </w:instrText>
             </w:r>
             <w:r>
               <w:rPr>
@@ -1290,7 +1350,7 @@
                 <w:noProof/>
                 <w:webHidden/>
               </w:rPr>
-              <w:t>1</w:t>
+              <w:t>2</w:t>
             </w:r>
             <w:r>
               <w:rPr>
@@ -1308,10 +1368,11 @@
               <w:tab w:val="right" w:leader="dot" w:pos="9350"/>
             </w:tabs>
             <w:rPr>
+              <w:rFonts w:eastAsiaTheme="minorEastAsia"/>
               <w:noProof/>
             </w:rPr>
           </w:pPr>
-          <w:hyperlink w:anchor="_Toc167528945" w:history="1">
+          <w:hyperlink w:anchor="_Toc167538888" w:history="1">
             <w:r>
               <w:rPr>
                 <w:rStyle w:val="Hyperlink"/>
@@ -1339,7 +1400,7 @@
                 <w:noProof/>
                 <w:webHidden/>
               </w:rPr>
-              <w:instrText xml:space="preserve"> PAGEREF _Toc167528945 \h </w:instrText>
+              <w:instrText xml:space="preserve"> PAGEREF _Toc167538888 \h </w:instrText>
             </w:r>
             <w:r>
               <w:rPr>
@@ -1359,7 +1420,7 @@
                 <w:noProof/>
                 <w:webHidden/>
               </w:rPr>
-              <w:t>1</w:t>
+              <w:t>2</w:t>
             </w:r>
             <w:r>
               <w:rPr>
@@ -1377,10 +1438,11 @@
               <w:tab w:val="right" w:leader="dot" w:pos="9350"/>
             </w:tabs>
             <w:rPr>
+              <w:rFonts w:eastAsiaTheme="minorEastAsia"/>
               <w:noProof/>
             </w:rPr>
           </w:pPr>
-          <w:hyperlink w:anchor="_Toc167528946" w:history="1">
+          <w:hyperlink w:anchor="_Toc167538889" w:history="1">
             <w:r>
               <w:rPr>
                 <w:rStyle w:val="Hyperlink"/>
@@ -1410,7 +1472,7 @@
                 <w:noProof/>
                 <w:webHidden/>
               </w:rPr>
-              <w:instrText xml:space="preserve"> PAGEREF _Toc167528946 \h </w:instrText>
+              <w:instrText xml:space="preserve"> PAGEREF _Toc167538889 \h </w:instrText>
             </w:r>
             <w:r>
               <w:rPr>
@@ -1430,7 +1492,7 @@
                 <w:noProof/>
                 <w:webHidden/>
               </w:rPr>
-              <w:t>2</w:t>
+              <w:t>3</w:t>
             </w:r>
             <w:r>
               <w:rPr>
@@ -1448,10 +1510,11 @@
               <w:tab w:val="right" w:leader="dot" w:pos="9350"/>
             </w:tabs>
             <w:rPr>
+              <w:rFonts w:eastAsiaTheme="minorEastAsia"/>
               <w:noProof/>
             </w:rPr>
           </w:pPr>
-          <w:hyperlink w:anchor="_Toc167528947" w:history="1">
+          <w:hyperlink w:anchor="_Toc167538890" w:history="1">
             <w:r>
               <w:rPr>
                 <w:rStyle w:val="Hyperlink"/>
@@ -1479,7 +1542,7 @@
                 <w:noProof/>
                 <w:webHidden/>
               </w:rPr>
-              <w:instrText xml:space="preserve"> PAGEREF _Toc167528947 \h </w:instrText>
+              <w:instrText xml:space="preserve"> PAGEREF _Toc167538890 \h </w:instrText>
             </w:r>
             <w:r>
               <w:rPr>
@@ -1499,7 +1562,7 @@
                 <w:noProof/>
                 <w:webHidden/>
               </w:rPr>
-              <w:t>2</w:t>
+              <w:t>3</w:t>
             </w:r>
             <w:r>
               <w:rPr>
@@ -1517,10 +1580,11 @@
               <w:tab w:val="right" w:leader="dot" w:pos="9350"/>
             </w:tabs>
             <w:rPr>
+              <w:rFonts w:eastAsiaTheme="minorEastAsia"/>
               <w:noProof/>
             </w:rPr>
           </w:pPr>
-          <w:hyperlink w:anchor="_Toc167528948" w:history="1">
+          <w:hyperlink w:anchor="_Toc167538891" w:history="1">
             <w:r>
               <w:rPr>
                 <w:rStyle w:val="Hyperlink"/>
@@ -1548,7 +1612,7 @@
                 <w:noProof/>
                 <w:webHidden/>
               </w:rPr>
-              <w:instrText xml:space="preserve"> PAGEREF _Toc167528948 \h </w:instrText>
+              <w:instrText xml:space="preserve"> PAGEREF _Toc167538891 \h </w:instrText>
             </w:r>
             <w:r>
               <w:rPr>
@@ -1568,7 +1632,7 @@
                 <w:noProof/>
                 <w:webHidden/>
               </w:rPr>
-              <w:t>2</w:t>
+              <w:t>3</w:t>
             </w:r>
             <w:r>
               <w:rPr>
@@ -1586,10 +1650,11 @@
               <w:tab w:val="right" w:leader="dot" w:pos="9350"/>
             </w:tabs>
             <w:rPr>
+              <w:rFonts w:eastAsiaTheme="minorEastAsia"/>
               <w:noProof/>
             </w:rPr>
           </w:pPr>
-          <w:hyperlink w:anchor="_Toc167528949" w:history="1">
+          <w:hyperlink w:anchor="_Toc167538892" w:history="1">
             <w:r>
               <w:rPr>
                 <w:rStyle w:val="Hyperlink"/>
@@ -1617,7 +1682,7 @@
                 <w:noProof/>
                 <w:webHidden/>
               </w:rPr>
-              <w:instrText xml:space="preserve"> PAGEREF _Toc167528949 \h </w:instrText>
+              <w:instrText xml:space="preserve"> PAGEREF _Toc167538892 \h </w:instrText>
             </w:r>
             <w:r>
               <w:rPr>
@@ -1637,7 +1702,7 @@
                 <w:noProof/>
                 <w:webHidden/>
               </w:rPr>
-              <w:t>2</w:t>
+              <w:t>3</w:t>
             </w:r>
             <w:r>
               <w:rPr>
@@ -1655,10 +1720,11 @@
               <w:tab w:val="right" w:leader="dot" w:pos="9350"/>
             </w:tabs>
             <w:rPr>
+              <w:rFonts w:eastAsiaTheme="minorEastAsia"/>
               <w:noProof/>
             </w:rPr>
           </w:pPr>
-          <w:hyperlink w:anchor="_Toc167528950" w:history="1">
+          <w:hyperlink w:anchor="_Toc167538893" w:history="1">
             <w:r>
               <w:rPr>
                 <w:rStyle w:val="Hyperlink"/>
@@ -1686,7 +1752,7 @@
                 <w:noProof/>
                 <w:webHidden/>
               </w:rPr>
-              <w:instrText xml:space="preserve"> PAGEREF _Toc167528950 \h </w:instrText>
+              <w:instrText xml:space="preserve"> PAGEREF _Toc167538893 \h </w:instrText>
             </w:r>
             <w:r>
               <w:rPr>
@@ -1706,7 +1772,7 @@
                 <w:noProof/>
                 <w:webHidden/>
               </w:rPr>
-              <w:t>2</w:t>
+              <w:t>4</w:t>
             </w:r>
             <w:r>
               <w:rPr>
@@ -1724,10 +1790,11 @@
               <w:tab w:val="right" w:leader="dot" w:pos="9350"/>
             </w:tabs>
             <w:rPr>
+              <w:rFonts w:eastAsiaTheme="minorEastAsia"/>
               <w:noProof/>
             </w:rPr>
           </w:pPr>
-          <w:hyperlink w:anchor="_Toc167528951" w:history="1">
+          <w:hyperlink w:anchor="_Toc167538894" w:history="1">
             <w:r>
               <w:rPr>
                 <w:rStyle w:val="Hyperlink"/>
@@ -1755,7 +1822,7 @@
                 <w:noProof/>
                 <w:webHidden/>
               </w:rPr>
-              <w:instrText xml:space="preserve"> PAGEREF _Toc167528951 \h </w:instrText>
+              <w:instrText xml:space="preserve"> PAGEREF _Toc167538894 \h </w:instrText>
             </w:r>
             <w:r>
               <w:rPr>
@@ -1775,7 +1842,7 @@
                 <w:noProof/>
                 <w:webHidden/>
               </w:rPr>
-              <w:t>3</w:t>
+              <w:t>4</w:t>
             </w:r>
             <w:r>
               <w:rPr>
@@ -1793,10 +1860,11 @@
               <w:tab w:val="right" w:leader="dot" w:pos="9350"/>
             </w:tabs>
             <w:rPr>
+              <w:rFonts w:eastAsiaTheme="minorEastAsia"/>
               <w:noProof/>
             </w:rPr>
           </w:pPr>
-          <w:hyperlink w:anchor="_Toc167528952" w:history="1">
+          <w:hyperlink w:anchor="_Toc167538895" w:history="1">
             <w:r>
               <w:rPr>
                 <w:rStyle w:val="Hyperlink"/>
@@ -1826,7 +1894,7 @@
                 <w:noProof/>
                 <w:webHidden/>
               </w:rPr>
-              <w:instrText xml:space="preserve"> PAGEREF _Toc167528952 \h </w:instrText>
+              <w:instrText xml:space="preserve"> PAGEREF _Toc167538895 \h </w:instrText>
             </w:r>
             <w:r>
               <w:rPr>
@@ -1846,7 +1914,7 @@
                 <w:noProof/>
                 <w:webHidden/>
               </w:rPr>
-              <w:t>3</w:t>
+              <w:t>4</w:t>
             </w:r>
             <w:r>
               <w:rPr>
@@ -1864,10 +1932,11 @@
               <w:tab w:val="right" w:leader="dot" w:pos="9350"/>
             </w:tabs>
             <w:rPr>
+              <w:rFonts w:eastAsiaTheme="minorEastAsia"/>
               <w:noProof/>
             </w:rPr>
           </w:pPr>
-          <w:hyperlink w:anchor="_Toc167528953" w:history="1">
+          <w:hyperlink w:anchor="_Toc167538896" w:history="1">
             <w:r>
               <w:rPr>
                 <w:rStyle w:val="Hyperlink"/>
@@ -1895,7 +1964,7 @@
                 <w:noProof/>
                 <w:webHidden/>
               </w:rPr>
-              <w:instrText xml:space="preserve"> PAGEREF _Toc167528953 \h </w:instrText>
+              <w:instrText xml:space="preserve"> PAGEREF _Toc167538896 \h </w:instrText>
             </w:r>
             <w:r>
               <w:rPr>
@@ -1915,7 +1984,7 @@
                 <w:noProof/>
                 <w:webHidden/>
               </w:rPr>
-              <w:t>3</w:t>
+              <w:t>4</w:t>
             </w:r>
             <w:r>
               <w:rPr>
@@ -1933,10 +2002,11 @@
               <w:tab w:val="right" w:leader="dot" w:pos="9350"/>
             </w:tabs>
             <w:rPr>
+              <w:rFonts w:eastAsiaTheme="minorEastAsia"/>
               <w:noProof/>
             </w:rPr>
           </w:pPr>
-          <w:hyperlink w:anchor="_Toc167528954" w:history="1">
+          <w:hyperlink w:anchor="_Toc167538897" w:history="1">
             <w:r>
               <w:rPr>
                 <w:rStyle w:val="Hyperlink"/>
@@ -1964,7 +2034,7 @@
                 <w:noProof/>
                 <w:webHidden/>
               </w:rPr>
-              <w:instrText xml:space="preserve"> PAGEREF _Toc167528954 \h </w:instrText>
+              <w:instrText xml:space="preserve"> PAGEREF _Toc167538897 \h </w:instrText>
             </w:r>
             <w:r>
               <w:rPr>
@@ -1984,7 +2054,7 @@
                 <w:noProof/>
                 <w:webHidden/>
               </w:rPr>
-              <w:t>3</w:t>
+              <w:t>4</w:t>
             </w:r>
             <w:r>
               <w:rPr>
@@ -2002,10 +2072,11 @@
               <w:tab w:val="right" w:leader="dot" w:pos="9350"/>
             </w:tabs>
             <w:rPr>
+              <w:rFonts w:eastAsiaTheme="minorEastAsia"/>
               <w:noProof/>
             </w:rPr>
           </w:pPr>
-          <w:hyperlink w:anchor="_Toc167528955" w:history="1">
+          <w:hyperlink w:anchor="_Toc167538898" w:history="1">
             <w:r>
               <w:rPr>
                 <w:rStyle w:val="Hyperlink"/>
@@ -2035,7 +2106,7 @@
                 <w:noProof/>
                 <w:webHidden/>
               </w:rPr>
-              <w:instrText xml:space="preserve"> PAGEREF _Toc167528955 \h </w:instrText>
+              <w:instrText xml:space="preserve"> PAGEREF _Toc167538898 \h </w:instrText>
             </w:r>
             <w:r>
               <w:rPr>
@@ -2055,7 +2126,7 @@
                 <w:noProof/>
                 <w:webHidden/>
               </w:rPr>
-              <w:t>3</w:t>
+              <w:t>4</w:t>
             </w:r>
             <w:r>
               <w:rPr>
@@ -2073,10 +2144,11 @@
               <w:tab w:val="right" w:leader="dot" w:pos="9350"/>
             </w:tabs>
             <w:rPr>
+              <w:rFonts w:eastAsiaTheme="minorEastAsia"/>
               <w:noProof/>
             </w:rPr>
           </w:pPr>
-          <w:hyperlink w:anchor="_Toc167528956" w:history="1">
+          <w:hyperlink w:anchor="_Toc167538899" w:history="1">
             <w:r>
               <w:rPr>
                 <w:rStyle w:val="Hyperlink"/>
@@ -2106,7 +2178,7 @@
                 <w:noProof/>
                 <w:webHidden/>
               </w:rPr>
-              <w:instrText xml:space="preserve"> PAGEREF _Toc167528956 \h </w:instrText>
+              <w:instrText xml:space="preserve"> PAGEREF _Toc167538899 \h </w:instrText>
             </w:r>
             <w:r>
               <w:rPr>
@@ -2126,7 +2198,7 @@
                 <w:noProof/>
                 <w:webHidden/>
               </w:rPr>
-              <w:t>3</w:t>
+              <w:t>5</w:t>
             </w:r>
             <w:r>
               <w:rPr>
@@ -2144,10 +2216,11 @@
               <w:tab w:val="right" w:leader="dot" w:pos="9350"/>
             </w:tabs>
             <w:rPr>
+              <w:rFonts w:eastAsiaTheme="minorEastAsia"/>
               <w:noProof/>
             </w:rPr>
           </w:pPr>
-          <w:hyperlink w:anchor="_Toc167528957" w:history="1">
+          <w:hyperlink w:anchor="_Toc167538900" w:history="1">
             <w:r>
               <w:rPr>
                 <w:rStyle w:val="Hyperlink"/>
@@ -2177,7 +2250,7 @@
                 <w:noProof/>
                 <w:webHidden/>
               </w:rPr>
-              <w:instrText xml:space="preserve"> PAGEREF _Toc167528957 \h </w:instrText>
+              <w:instrText xml:space="preserve"> PAGEREF _Toc167538900 \h </w:instrText>
             </w:r>
             <w:r>
               <w:rPr>
@@ -2197,7 +2270,7 @@
                 <w:noProof/>
                 <w:webHidden/>
               </w:rPr>
-              <w:t>3</w:t>
+              <w:t>5</w:t>
             </w:r>
             <w:r>
               <w:rPr>
@@ -2215,10 +2288,11 @@
               <w:tab w:val="right" w:leader="dot" w:pos="9350"/>
             </w:tabs>
             <w:rPr>
+              <w:rFonts w:eastAsiaTheme="minorEastAsia"/>
               <w:noProof/>
             </w:rPr>
           </w:pPr>
-          <w:hyperlink w:anchor="_Toc167528958" w:history="1">
+          <w:hyperlink w:anchor="_Toc167538901" w:history="1">
             <w:r>
               <w:rPr>
                 <w:rStyle w:val="Hyperlink"/>
@@ -2248,7 +2322,7 @@
                 <w:noProof/>
                 <w:webHidden/>
               </w:rPr>
-              <w:instrText xml:space="preserve"> PAGEREF _Toc167528958 \h </w:instrText>
+              <w:instrText xml:space="preserve"> PAGEREF _Toc167538901 \h </w:instrText>
             </w:r>
             <w:r>
               <w:rPr>
@@ -2268,7 +2342,7 @@
                 <w:noProof/>
                 <w:webHidden/>
               </w:rPr>
-              <w:t>4</w:t>
+              <w:t>5</w:t>
             </w:r>
             <w:r>
               <w:rPr>
@@ -2316,7 +2390,7 @@
           <w:color w:val="auto"/>
         </w:rPr>
       </w:pPr>
-      <w:bookmarkStart w:id="0" w:name="_Toc167528939"/>
+      <w:bookmarkStart w:id="1" w:name="_Toc167538882"/>
       <w:r>
         <w:rPr>
           <w:rFonts w:eastAsia="Times New Roman"/>
@@ -2327,7 +2401,7 @@
         <w:lastRenderedPageBreak/>
         <w:t>1. Introduction</w:t>
       </w:r>
-      <w:bookmarkEnd w:id="0"/>
+      <w:bookmarkEnd w:id="1"/>
     </w:p>
     <w:p>
       <w:pPr>
@@ -2340,7 +2414,7 @@
           <w:szCs w:val="24"/>
         </w:rPr>
       </w:pPr>
-      <w:bookmarkStart w:id="1" w:name="_Toc167528940"/>
+      <w:bookmarkStart w:id="2" w:name="_Toc167538883"/>
       <w:r>
         <w:rPr>
           <w:rFonts w:asciiTheme="majorHAnsi" w:hAnsiTheme="majorHAnsi" w:cstheme="majorHAnsi"/>
@@ -2351,7 +2425,7 @@
         </w:rPr>
         <w:t>1.1 Purpose and Objectives</w:t>
       </w:r>
-      <w:bookmarkEnd w:id="1"/>
+      <w:bookmarkEnd w:id="2"/>
     </w:p>
     <w:p>
       <w:pPr>
@@ -2374,7 +2448,7 @@
         </w:rPr>
         <w:t xml:space="preserve">The purpose of this test automation plan is to outline the strategy, approach, resources, and schedule for the automation of test cases for the web application hosted at </w:t>
       </w:r>
-      <w:hyperlink r:id="rId8" w:tgtFrame="_new" w:history="1">
+      <w:hyperlink r:id="rId10" w:tgtFrame="_new" w:history="1">
         <w:proofErr w:type="spellStart"/>
         <w:r>
           <w:rPr>
@@ -2412,7 +2486,7 @@
           <w:szCs w:val="24"/>
         </w:rPr>
       </w:pPr>
-      <w:bookmarkStart w:id="2" w:name="_Toc167528941"/>
+      <w:bookmarkStart w:id="3" w:name="_Toc167538884"/>
       <w:r>
         <w:rPr>
           <w:rFonts w:asciiTheme="majorHAnsi" w:hAnsiTheme="majorHAnsi" w:cstheme="majorHAnsi"/>
@@ -2423,7 +2497,7 @@
         </w:rPr>
         <w:t>1.2 Scope</w:t>
       </w:r>
-      <w:bookmarkEnd w:id="2"/>
+      <w:bookmarkEnd w:id="3"/>
     </w:p>
     <w:p>
       <w:pPr>
@@ -2509,7 +2583,7 @@
           <w:color w:val="auto"/>
         </w:rPr>
       </w:pPr>
-      <w:bookmarkStart w:id="3" w:name="_Toc167528942"/>
+      <w:bookmarkStart w:id="4" w:name="_Toc167538885"/>
       <w:r>
         <w:rPr>
           <w:rFonts w:eastAsia="Times New Roman"/>
@@ -2519,7 +2593,7 @@
         </w:rPr>
         <w:t>2. Requirements and Test Cases</w:t>
       </w:r>
-      <w:bookmarkEnd w:id="3"/>
+      <w:bookmarkEnd w:id="4"/>
     </w:p>
     <w:tbl>
       <w:tblPr>
@@ -2946,7 +3020,7 @@
           <w:color w:val="auto"/>
         </w:rPr>
       </w:pPr>
-      <w:bookmarkStart w:id="4" w:name="_Toc167528943"/>
+      <w:bookmarkStart w:id="5" w:name="_Toc167538886"/>
       <w:r>
         <w:rPr>
           <w:rFonts w:eastAsia="Times New Roman"/>
@@ -2956,7 +3030,7 @@
         </w:rPr>
         <w:t>3. Test Automation Strategy</w:t>
       </w:r>
-      <w:bookmarkEnd w:id="4"/>
+      <w:bookmarkEnd w:id="5"/>
     </w:p>
     <w:p>
       <w:pPr>
@@ -2969,7 +3043,7 @@
           <w:szCs w:val="24"/>
         </w:rPr>
       </w:pPr>
-      <w:bookmarkStart w:id="5" w:name="_Toc167528944"/>
+      <w:bookmarkStart w:id="6" w:name="_Toc167538887"/>
       <w:r>
         <w:rPr>
           <w:rFonts w:asciiTheme="majorHAnsi" w:hAnsiTheme="majorHAnsi" w:cstheme="majorHAnsi"/>
@@ -2980,7 +3054,7 @@
         </w:rPr>
         <w:t>3.1 Tools and Technologies</w:t>
       </w:r>
-      <w:bookmarkEnd w:id="5"/>
+      <w:bookmarkEnd w:id="6"/>
     </w:p>
     <w:p>
       <w:pPr>
@@ -3195,7 +3269,7 @@
           <w:szCs w:val="24"/>
         </w:rPr>
       </w:pPr>
-      <w:bookmarkStart w:id="6" w:name="_Toc167528945"/>
+      <w:bookmarkStart w:id="7" w:name="_Toc167538888"/>
       <w:r>
         <w:rPr>
           <w:rFonts w:asciiTheme="majorHAnsi" w:hAnsiTheme="majorHAnsi" w:cstheme="majorHAnsi"/>
@@ -3206,7 +3280,7 @@
         </w:rPr>
         <w:t>3.2 Framework Design</w:t>
       </w:r>
-      <w:bookmarkEnd w:id="6"/>
+      <w:bookmarkEnd w:id="7"/>
     </w:p>
     <w:p>
       <w:pPr>
@@ -3294,7 +3368,7 @@
           <w:color w:val="auto"/>
         </w:rPr>
       </w:pPr>
-      <w:bookmarkStart w:id="7" w:name="_Toc167528946"/>
+      <w:bookmarkStart w:id="8" w:name="_Toc167538889"/>
       <w:r>
         <w:rPr>
           <w:rFonts w:eastAsia="Times New Roman"/>
@@ -3305,7 +3379,7 @@
         <w:lastRenderedPageBreak/>
         <w:t>4. Test Case Design</w:t>
       </w:r>
-      <w:bookmarkEnd w:id="7"/>
+      <w:bookmarkEnd w:id="8"/>
     </w:p>
     <w:p>
       <w:pPr>
@@ -3319,7 +3393,7 @@
           <w:szCs w:val="24"/>
         </w:rPr>
       </w:pPr>
-      <w:bookmarkStart w:id="8" w:name="_Toc167528947"/>
+      <w:bookmarkStart w:id="9" w:name="_Toc167538890"/>
       <w:r>
         <w:rPr>
           <w:rFonts w:asciiTheme="majorHAnsi" w:hAnsiTheme="majorHAnsi" w:cstheme="majorHAnsi"/>
@@ -3330,7 +3404,7 @@
         </w:rPr>
         <w:t>4.1 Test Case: Verify Login Screen Display</w:t>
       </w:r>
-      <w:bookmarkEnd w:id="8"/>
+      <w:bookmarkEnd w:id="9"/>
     </w:p>
     <w:tbl>
       <w:tblPr>
@@ -3652,7 +3726,7 @@
           <w:szCs w:val="24"/>
         </w:rPr>
       </w:pPr>
-      <w:bookmarkStart w:id="9" w:name="_Toc167528948"/>
+      <w:bookmarkStart w:id="10" w:name="_Toc167538891"/>
       <w:r>
         <w:rPr>
           <w:rFonts w:asciiTheme="majorHAnsi" w:hAnsiTheme="majorHAnsi" w:cstheme="majorHAnsi"/>
@@ -3663,7 +3737,7 @@
         </w:rPr>
         <w:t>4.2 Test Case: Verify Username and Password Textboxes</w:t>
       </w:r>
-      <w:bookmarkEnd w:id="9"/>
+      <w:bookmarkEnd w:id="10"/>
     </w:p>
     <w:tbl>
       <w:tblPr>
@@ -4029,7 +4103,7 @@
           <w:szCs w:val="24"/>
         </w:rPr>
       </w:pPr>
-      <w:bookmarkStart w:id="10" w:name="_Toc167528949"/>
+      <w:bookmarkStart w:id="11" w:name="_Toc167538892"/>
       <w:r>
         <w:rPr>
           <w:rFonts w:asciiTheme="majorHAnsi" w:hAnsiTheme="majorHAnsi" w:cstheme="majorHAnsi"/>
@@ -4040,7 +4114,7 @@
         </w:rPr>
         <w:t>4.3 Test Case: Verify Login Button</w:t>
       </w:r>
-      <w:bookmarkEnd w:id="10"/>
+      <w:bookmarkEnd w:id="11"/>
     </w:p>
     <w:tbl>
       <w:tblPr>
@@ -4384,7 +4458,6 @@
           <w:szCs w:val="24"/>
         </w:rPr>
       </w:pPr>
-      <w:bookmarkStart w:id="11" w:name="_Toc167528950"/>
     </w:p>
     <w:p>
       <w:pPr>
@@ -4418,6 +4491,7 @@
           <w:szCs w:val="24"/>
         </w:rPr>
       </w:pPr>
+      <w:bookmarkStart w:id="12" w:name="_Toc167538893"/>
       <w:r>
         <w:rPr>
           <w:rFonts w:asciiTheme="majorHAnsi" w:hAnsiTheme="majorHAnsi" w:cstheme="majorHAnsi"/>
@@ -4429,7 +4503,7 @@
         <w:lastRenderedPageBreak/>
         <w:t>4.4 Test Case: Verify Error Message for Invalid Credentials</w:t>
       </w:r>
-      <w:bookmarkEnd w:id="11"/>
+      <w:bookmarkEnd w:id="12"/>
     </w:p>
     <w:tbl>
       <w:tblPr>
@@ -4795,7 +4869,7 @@
           <w:szCs w:val="24"/>
         </w:rPr>
       </w:pPr>
-      <w:bookmarkStart w:id="12" w:name="_Toc167528951"/>
+      <w:bookmarkStart w:id="13" w:name="_Toc167538894"/>
       <w:r>
         <w:rPr>
           <w:rFonts w:asciiTheme="majorHAnsi" w:hAnsiTheme="majorHAnsi" w:cstheme="majorHAnsi"/>
@@ -4806,7 +4880,7 @@
         </w:rPr>
         <w:t>4.5 Test Case: Verify Web Shop Test Page Loaded After Login</w:t>
       </w:r>
-      <w:bookmarkEnd w:id="12"/>
+      <w:bookmarkEnd w:id="13"/>
     </w:p>
     <w:tbl>
       <w:tblPr>
@@ -5171,7 +5245,7 @@
           <w:color w:val="auto"/>
         </w:rPr>
       </w:pPr>
-      <w:bookmarkStart w:id="13" w:name="_Toc167528952"/>
+      <w:bookmarkStart w:id="14" w:name="_Toc167538895"/>
       <w:r>
         <w:rPr>
           <w:rFonts w:eastAsia="Times New Roman"/>
@@ -5181,7 +5255,7 @@
         </w:rPr>
         <w:t>5. Test Execution Plan</w:t>
       </w:r>
-      <w:bookmarkEnd w:id="13"/>
+      <w:bookmarkEnd w:id="14"/>
     </w:p>
     <w:p>
       <w:pPr>
@@ -5194,7 +5268,7 @@
           <w:szCs w:val="24"/>
         </w:rPr>
       </w:pPr>
-      <w:bookmarkStart w:id="14" w:name="_Toc167528953"/>
+      <w:bookmarkStart w:id="15" w:name="_Toc167538896"/>
       <w:r>
         <w:rPr>
           <w:rFonts w:asciiTheme="majorHAnsi" w:hAnsiTheme="majorHAnsi" w:cstheme="majorHAnsi"/>
@@ -5205,7 +5279,7 @@
         </w:rPr>
         <w:t>5.1 Schedule</w:t>
       </w:r>
-      <w:bookmarkEnd w:id="14"/>
+      <w:bookmarkEnd w:id="15"/>
     </w:p>
     <w:p>
       <w:pPr>
@@ -5332,7 +5406,7 @@
           <w:szCs w:val="24"/>
         </w:rPr>
       </w:pPr>
-      <w:bookmarkStart w:id="15" w:name="_Toc167528954"/>
+      <w:bookmarkStart w:id="16" w:name="_Toc167538897"/>
       <w:r>
         <w:rPr>
           <w:rFonts w:asciiTheme="majorHAnsi" w:hAnsiTheme="majorHAnsi" w:cstheme="majorHAnsi"/>
@@ -5343,7 +5417,7 @@
         </w:rPr>
         <w:t>5.2 Environment</w:t>
       </w:r>
-      <w:bookmarkEnd w:id="15"/>
+      <w:bookmarkEnd w:id="16"/>
     </w:p>
     <w:p>
       <w:pPr>
@@ -5431,7 +5505,7 @@
           <w:color w:val="auto"/>
         </w:rPr>
       </w:pPr>
-      <w:bookmarkStart w:id="16" w:name="_Toc167528955"/>
+      <w:bookmarkStart w:id="17" w:name="_Toc167538898"/>
       <w:r>
         <w:rPr>
           <w:rFonts w:eastAsia="Times New Roman"/>
@@ -5441,7 +5515,7 @@
         </w:rPr>
         <w:t>6. Resources</w:t>
       </w:r>
-      <w:bookmarkEnd w:id="16"/>
+      <w:bookmarkEnd w:id="17"/>
     </w:p>
     <w:p>
       <w:pPr>
@@ -5589,7 +5663,6 @@
           <w:szCs w:val="26"/>
         </w:rPr>
       </w:pPr>
-      <w:bookmarkStart w:id="17" w:name="_Toc167528956"/>
       <w:r>
         <w:rPr>
           <w:rFonts w:eastAsia="Times New Roman"/>
@@ -5609,6 +5682,7 @@
           <w:color w:val="auto"/>
         </w:rPr>
       </w:pPr>
+      <w:bookmarkStart w:id="18" w:name="_Toc167538899"/>
       <w:r>
         <w:rPr>
           <w:rFonts w:eastAsia="Times New Roman"/>
@@ -5619,7 +5693,7 @@
         <w:lastRenderedPageBreak/>
         <w:t>7. Risk Management</w:t>
       </w:r>
-      <w:bookmarkEnd w:id="17"/>
+      <w:bookmarkEnd w:id="18"/>
     </w:p>
     <w:p>
       <w:pPr>
@@ -5783,7 +5857,7 @@
           <w:color w:val="auto"/>
         </w:rPr>
       </w:pPr>
-      <w:bookmarkStart w:id="18" w:name="_Toc167528957"/>
+      <w:bookmarkStart w:id="19" w:name="_Toc167538900"/>
       <w:r>
         <w:rPr>
           <w:rFonts w:eastAsia="Times New Roman"/>
@@ -5793,7 +5867,7 @@
         </w:rPr>
         <w:t>8. Test Maintenance</w:t>
       </w:r>
-      <w:bookmarkEnd w:id="18"/>
+      <w:bookmarkEnd w:id="19"/>
     </w:p>
     <w:p>
       <w:pPr>
@@ -5881,7 +5955,7 @@
           <w:color w:val="auto"/>
         </w:rPr>
       </w:pPr>
-      <w:bookmarkStart w:id="19" w:name="_Toc167528958"/>
+      <w:bookmarkStart w:id="20" w:name="_Toc167538901"/>
       <w:r>
         <w:rPr>
           <w:rFonts w:eastAsia="Times New Roman"/>
@@ -5891,7 +5965,7 @@
         </w:rPr>
         <w:t>9. Approvals</w:t>
       </w:r>
-      <w:bookmarkEnd w:id="19"/>
+      <w:bookmarkEnd w:id="20"/>
     </w:p>
     <w:tbl>
       <w:tblPr>
@@ -6329,6 +6403,7 @@
       </w:r>
     </w:p>
     <w:sectPr>
+      <w:footerReference w:type="default" r:id="rId11"/>
       <w:pgSz w:w="12240" w:h="15840"/>
       <w:pgMar w:top="1440" w:right="1440" w:bottom="1440" w:left="1440" w:header="708" w:footer="708" w:gutter="0"/>
       <w:pgNumType w:start="0"/>
@@ -6338,6 +6413,188 @@
     </w:sectPr>
   </w:body>
 </w:document>
+</file>
+
+<file path=word/endnotes.xml><?xml version="1.0" encoding="utf-8"?>
+<w:endnotes xmlns:wpc="http://schemas.microsoft.com/office/word/2010/wordprocessingCanvas" xmlns:cx="http://schemas.microsoft.com/office/drawing/2014/chartex" xmlns:cx1="http://schemas.microsoft.com/office/drawing/2015/9/8/chartex" xmlns:cx2="http://schemas.microsoft.com/office/drawing/2015/10/21/chartex" xmlns:cx3="http://schemas.microsoft.com/office/drawing/2016/5/9/chartex" xmlns:cx4="http://schemas.microsoft.com/office/drawing/2016/5/10/chartex" xmlns:cx5="http://schemas.microsoft.com/office/drawing/2016/5/11/chartex" xmlns:cx6="http://schemas.microsoft.com/office/drawing/2016/5/12/chartex" xmlns:cx7="http://schemas.microsoft.com/office/drawing/2016/5/13/chartex" xmlns:cx8="http://schemas.microsoft.com/office/drawing/2016/5/14/chartex" xmlns:mc="http://schemas.openxmlformats.org/markup-compatibility/2006" xmlns:aink="http://schemas.microsoft.com/office/drawing/2016/ink" xmlns:am3d="http://schemas.microsoft.com/office/drawing/2017/model3d" xmlns:o="urn:schemas-microsoft-com:office:office" xmlns:oel="http://schemas.microsoft.com/office/2019/extlst" xmlns:r="http://schemas.openxmlformats.org/officeDocument/2006/relationships" xmlns:m="http://schemas.openxmlformats.org/officeDocument/2006/math" xmlns:v="urn:schemas-microsoft-com:vml" xmlns:wp14="http://schemas.microsoft.com/office/word/2010/wordprocessingDrawing" xmlns:wp="http://schemas.openxmlformats.org/drawingml/2006/wordprocessingDrawing" xmlns:w10="urn:schemas-microsoft-com:office:word" xmlns:w="http://schemas.openxmlformats.org/wordprocessingml/2006/main" xmlns:w14="http://schemas.microsoft.com/office/word/2010/wordml" xmlns:w15="http://schemas.microsoft.com/office/word/2012/wordml" xmlns:w16cex="http://schemas.microsoft.com/office/word/2018/wordml/cex" xmlns:w16cid="http://schemas.microsoft.com/office/word/2016/wordml/cid" xmlns:w16="http://schemas.microsoft.com/office/word/2018/wordml" xmlns:w16sdtdh="http://schemas.microsoft.com/office/word/2020/wordml/sdtdatahash" xmlns:w16se="http://schemas.microsoft.com/office/word/2015/wordml/symex" xmlns:wpg="http://schemas.microsoft.com/office/word/2010/wordprocessingGroup" xmlns:wpi="http://schemas.microsoft.com/office/word/2010/wordprocessingInk" xmlns:wne="http://schemas.microsoft.com/office/word/2006/wordml" xmlns:wps="http://schemas.microsoft.com/office/word/2010/wordprocessingShape" mc:Ignorable="w14 w15 w16se w16cid w16 w16cex w16sdtdh wp14">
+  <w:endnote w:type="separator" w:id="-1">
+    <w:p>
+      <w:pPr>
+        <w:spacing w:after="0" w:line="240" w:lineRule="auto"/>
+      </w:pPr>
+      <w:r>
+        <w:separator/>
+      </w:r>
+    </w:p>
+  </w:endnote>
+  <w:endnote w:type="continuationSeparator" w:id="0">
+    <w:p>
+      <w:pPr>
+        <w:spacing w:after="0" w:line="240" w:lineRule="auto"/>
+      </w:pPr>
+      <w:r>
+        <w:continuationSeparator/>
+      </w:r>
+    </w:p>
+  </w:endnote>
+</w:endnotes>
+</file>
+
+<file path=word/footer1.xml><?xml version="1.0" encoding="utf-8"?>
+<w:ftr xmlns:wpc="http://schemas.microsoft.com/office/word/2010/wordprocessingCanvas" xmlns:cx="http://schemas.microsoft.com/office/drawing/2014/chartex" xmlns:cx1="http://schemas.microsoft.com/office/drawing/2015/9/8/chartex" xmlns:cx2="http://schemas.microsoft.com/office/drawing/2015/10/21/chartex" xmlns:cx3="http://schemas.microsoft.com/office/drawing/2016/5/9/chartex" xmlns:cx4="http://schemas.microsoft.com/office/drawing/2016/5/10/chartex" xmlns:cx5="http://schemas.microsoft.com/office/drawing/2016/5/11/chartex" xmlns:cx6="http://schemas.microsoft.com/office/drawing/2016/5/12/chartex" xmlns:cx7="http://schemas.microsoft.com/office/drawing/2016/5/13/chartex" xmlns:cx8="http://schemas.microsoft.com/office/drawing/2016/5/14/chartex" xmlns:mc="http://schemas.openxmlformats.org/markup-compatibility/2006" xmlns:aink="http://schemas.microsoft.com/office/drawing/2016/ink" xmlns:am3d="http://schemas.microsoft.com/office/drawing/2017/model3d" xmlns:o="urn:schemas-microsoft-com:office:office" xmlns:oel="http://schemas.microsoft.com/office/2019/extlst" xmlns:r="http://schemas.openxmlformats.org/officeDocument/2006/relationships" xmlns:m="http://schemas.openxmlformats.org/officeDocument/2006/math" xmlns:v="urn:schemas-microsoft-com:vml" xmlns:wp14="http://schemas.microsoft.com/office/word/2010/wordprocessingDrawing" xmlns:wp="http://schemas.openxmlformats.org/drawingml/2006/wordprocessingDrawing" xmlns:w10="urn:schemas-microsoft-com:office:word" xmlns:w="http://schemas.openxmlformats.org/wordprocessingml/2006/main" xmlns:w14="http://schemas.microsoft.com/office/word/2010/wordml" xmlns:w15="http://schemas.microsoft.com/office/word/2012/wordml" xmlns:w16cex="http://schemas.microsoft.com/office/word/2018/wordml/cex" xmlns:w16cid="http://schemas.microsoft.com/office/word/2016/wordml/cid" xmlns:w16="http://schemas.microsoft.com/office/word/2018/wordml" xmlns:w16sdtdh="http://schemas.microsoft.com/office/word/2020/wordml/sdtdatahash" xmlns:w16se="http://schemas.microsoft.com/office/word/2015/wordml/symex" xmlns:wpg="http://schemas.microsoft.com/office/word/2010/wordprocessingGroup" xmlns:wpi="http://schemas.microsoft.com/office/word/2010/wordprocessingInk" xmlns:wne="http://schemas.microsoft.com/office/word/2006/wordml" xmlns:wps="http://schemas.microsoft.com/office/word/2010/wordprocessingShape" mc:Ignorable="w14 w15 w16se w16cid w16 w16cex w16sdtdh wp14">
+  <w:p>
+    <w:pPr>
+      <w:tabs>
+        <w:tab w:val="center" w:pos="4550"/>
+        <w:tab w:val="left" w:pos="5818"/>
+      </w:tabs>
+      <w:ind w:right="260"/>
+      <w:jc w:val="right"/>
+      <w:rPr>
+        <w:color w:val="222A35" w:themeColor="text2" w:themeShade="80"/>
+        <w:sz w:val="24"/>
+        <w:szCs w:val="24"/>
+      </w:rPr>
+    </w:pPr>
+    <w:r>
+      <w:rPr>
+        <w:color w:val="8496B0" w:themeColor="text2" w:themeTint="99"/>
+        <w:spacing w:val="60"/>
+        <w:sz w:val="24"/>
+        <w:szCs w:val="24"/>
+      </w:rPr>
+      <w:t>Page</w:t>
+    </w:r>
+    <w:r>
+      <w:rPr>
+        <w:color w:val="8496B0" w:themeColor="text2" w:themeTint="99"/>
+        <w:sz w:val="24"/>
+        <w:szCs w:val="24"/>
+      </w:rPr>
+      <w:t xml:space="preserve"> </w:t>
+    </w:r>
+    <w:r>
+      <w:rPr>
+        <w:color w:val="323E4F" w:themeColor="text2" w:themeShade="BF"/>
+        <w:sz w:val="24"/>
+        <w:szCs w:val="24"/>
+      </w:rPr>
+      <w:fldChar w:fldCharType="begin"/>
+    </w:r>
+    <w:r>
+      <w:rPr>
+        <w:color w:val="323E4F" w:themeColor="text2" w:themeShade="BF"/>
+        <w:sz w:val="24"/>
+        <w:szCs w:val="24"/>
+      </w:rPr>
+      <w:instrText xml:space="preserve"> PAGE   \* MERGEFORMAT </w:instrText>
+    </w:r>
+    <w:r>
+      <w:rPr>
+        <w:color w:val="323E4F" w:themeColor="text2" w:themeShade="BF"/>
+        <w:sz w:val="24"/>
+        <w:szCs w:val="24"/>
+      </w:rPr>
+      <w:fldChar w:fldCharType="separate"/>
+    </w:r>
+    <w:r>
+      <w:rPr>
+        <w:noProof/>
+        <w:color w:val="323E4F" w:themeColor="text2" w:themeShade="BF"/>
+        <w:sz w:val="24"/>
+        <w:szCs w:val="24"/>
+      </w:rPr>
+      <w:t>1</w:t>
+    </w:r>
+    <w:r>
+      <w:rPr>
+        <w:color w:val="323E4F" w:themeColor="text2" w:themeShade="BF"/>
+        <w:sz w:val="24"/>
+        <w:szCs w:val="24"/>
+      </w:rPr>
+      <w:fldChar w:fldCharType="end"/>
+    </w:r>
+    <w:r>
+      <w:rPr>
+        <w:color w:val="323E4F" w:themeColor="text2" w:themeShade="BF"/>
+        <w:sz w:val="24"/>
+        <w:szCs w:val="24"/>
+      </w:rPr>
+      <w:t xml:space="preserve"> | </w:t>
+    </w:r>
+    <w:r>
+      <w:rPr>
+        <w:color w:val="323E4F" w:themeColor="text2" w:themeShade="BF"/>
+        <w:sz w:val="24"/>
+        <w:szCs w:val="24"/>
+      </w:rPr>
+      <w:fldChar w:fldCharType="begin"/>
+    </w:r>
+    <w:r>
+      <w:rPr>
+        <w:color w:val="323E4F" w:themeColor="text2" w:themeShade="BF"/>
+        <w:sz w:val="24"/>
+        <w:szCs w:val="24"/>
+      </w:rPr>
+      <w:instrText xml:space="preserve"> NUMPAGES  \* Arabic  \* MERGEFORMAT </w:instrText>
+    </w:r>
+    <w:r>
+      <w:rPr>
+        <w:color w:val="323E4F" w:themeColor="text2" w:themeShade="BF"/>
+        <w:sz w:val="24"/>
+        <w:szCs w:val="24"/>
+      </w:rPr>
+      <w:fldChar w:fldCharType="separate"/>
+    </w:r>
+    <w:r>
+      <w:rPr>
+        <w:noProof/>
+        <w:color w:val="323E4F" w:themeColor="text2" w:themeShade="BF"/>
+        <w:sz w:val="24"/>
+        <w:szCs w:val="24"/>
+      </w:rPr>
+      <w:t>1</w:t>
+    </w:r>
+    <w:r>
+      <w:rPr>
+        <w:color w:val="323E4F" w:themeColor="text2" w:themeShade="BF"/>
+        <w:sz w:val="24"/>
+        <w:szCs w:val="24"/>
+      </w:rPr>
+      <w:fldChar w:fldCharType="end"/>
+    </w:r>
+  </w:p>
+  <w:p>
+    <w:pPr>
+      <w:pStyle w:val="Footer"/>
+    </w:pPr>
+  </w:p>
+</w:ftr>
+</file>
+
+<file path=word/footnotes.xml><?xml version="1.0" encoding="utf-8"?>
+<w:footnotes xmlns:wpc="http://schemas.microsoft.com/office/word/2010/wordprocessingCanvas" xmlns:cx="http://schemas.microsoft.com/office/drawing/2014/chartex" xmlns:cx1="http://schemas.microsoft.com/office/drawing/2015/9/8/chartex" xmlns:cx2="http://schemas.microsoft.com/office/drawing/2015/10/21/chartex" xmlns:cx3="http://schemas.microsoft.com/office/drawing/2016/5/9/chartex" xmlns:cx4="http://schemas.microsoft.com/office/drawing/2016/5/10/chartex" xmlns:cx5="http://schemas.microsoft.com/office/drawing/2016/5/11/chartex" xmlns:cx6="http://schemas.microsoft.com/office/drawing/2016/5/12/chartex" xmlns:cx7="http://schemas.microsoft.com/office/drawing/2016/5/13/chartex" xmlns:cx8="http://schemas.microsoft.com/office/drawing/2016/5/14/chartex" xmlns:mc="http://schemas.openxmlformats.org/markup-compatibility/2006" xmlns:aink="http://schemas.microsoft.com/office/drawing/2016/ink" xmlns:am3d="http://schemas.microsoft.com/office/drawing/2017/model3d" xmlns:o="urn:schemas-microsoft-com:office:office" xmlns:oel="http://schemas.microsoft.com/office/2019/extlst" xmlns:r="http://schemas.openxmlformats.org/officeDocument/2006/relationships" xmlns:m="http://schemas.openxmlformats.org/officeDocument/2006/math" xmlns:v="urn:schemas-microsoft-com:vml" xmlns:wp14="http://schemas.microsoft.com/office/word/2010/wordprocessingDrawing" xmlns:wp="http://schemas.openxmlformats.org/drawingml/2006/wordprocessingDrawing" xmlns:w10="urn:schemas-microsoft-com:office:word" xmlns:w="http://schemas.openxmlformats.org/wordprocessingml/2006/main" xmlns:w14="http://schemas.microsoft.com/office/word/2010/wordml" xmlns:w15="http://schemas.microsoft.com/office/word/2012/wordml" xmlns:w16cex="http://schemas.microsoft.com/office/word/2018/wordml/cex" xmlns:w16cid="http://schemas.microsoft.com/office/word/2016/wordml/cid" xmlns:w16="http://schemas.microsoft.com/office/word/2018/wordml" xmlns:w16sdtdh="http://schemas.microsoft.com/office/word/2020/wordml/sdtdatahash" xmlns:w16se="http://schemas.microsoft.com/office/word/2015/wordml/symex" xmlns:wpg="http://schemas.microsoft.com/office/word/2010/wordprocessingGroup" xmlns:wpi="http://schemas.microsoft.com/office/word/2010/wordprocessingInk" xmlns:wne="http://schemas.microsoft.com/office/word/2006/wordml" xmlns:wps="http://schemas.microsoft.com/office/word/2010/wordprocessingShape" mc:Ignorable="w14 w15 w16se w16cid w16 w16cex w16sdtdh wp14">
+  <w:footnote w:type="separator" w:id="-1">
+    <w:p>
+      <w:pPr>
+        <w:spacing w:after="0" w:line="240" w:lineRule="auto"/>
+      </w:pPr>
+      <w:r>
+        <w:separator/>
+      </w:r>
+    </w:p>
+  </w:footnote>
+  <w:footnote w:type="continuationSeparator" w:id="0">
+    <w:p>
+      <w:pPr>
+        <w:spacing w:after="0" w:line="240" w:lineRule="auto"/>
+      </w:pPr>
+      <w:r>
+        <w:continuationSeparator/>
+      </w:r>
+    </w:p>
+  </w:footnote>
+</w:footnotes>
 </file>
 
 <file path=word/numbering.xml><?xml version="1.0" encoding="utf-8"?>
@@ -8178,6 +8435,62 @@
       <w:ind w:left="440"/>
     </w:pPr>
   </w:style>
+  <w:style w:type="paragraph" w:styleId="TOC1">
+    <w:name w:val="toc 1"/>
+    <w:basedOn w:val="Normal"/>
+    <w:next w:val="Normal"/>
+    <w:autoRedefine/>
+    <w:uiPriority w:val="39"/>
+    <w:unhideWhenUsed/>
+    <w:rsid w:val="0067781E"/>
+    <w:pPr>
+      <w:spacing w:after="100"/>
+    </w:pPr>
+  </w:style>
+  <w:style w:type="paragraph" w:styleId="Header">
+    <w:name w:val="header"/>
+    <w:basedOn w:val="Normal"/>
+    <w:link w:val="HeaderChar"/>
+    <w:uiPriority w:val="99"/>
+    <w:unhideWhenUsed/>
+    <w:rsid w:val="0067781E"/>
+    <w:pPr>
+      <w:tabs>
+        <w:tab w:val="center" w:pos="4680"/>
+        <w:tab w:val="right" w:pos="9360"/>
+      </w:tabs>
+      <w:spacing w:after="0" w:line="240" w:lineRule="auto"/>
+    </w:pPr>
+  </w:style>
+  <w:style w:type="character" w:customStyle="1" w:styleId="HeaderChar">
+    <w:name w:val="Header Char"/>
+    <w:basedOn w:val="DefaultParagraphFont"/>
+    <w:link w:val="Header"/>
+    <w:uiPriority w:val="99"/>
+    <w:rsid w:val="0067781E"/>
+  </w:style>
+  <w:style w:type="paragraph" w:styleId="Footer">
+    <w:name w:val="footer"/>
+    <w:basedOn w:val="Normal"/>
+    <w:link w:val="FooterChar"/>
+    <w:uiPriority w:val="99"/>
+    <w:unhideWhenUsed/>
+    <w:rsid w:val="0067781E"/>
+    <w:pPr>
+      <w:tabs>
+        <w:tab w:val="center" w:pos="4680"/>
+        <w:tab w:val="right" w:pos="9360"/>
+      </w:tabs>
+      <w:spacing w:after="0" w:line="240" w:lineRule="auto"/>
+    </w:pPr>
+  </w:style>
+  <w:style w:type="character" w:customStyle="1" w:styleId="FooterChar">
+    <w:name w:val="Footer Char"/>
+    <w:basedOn w:val="DefaultParagraphFont"/>
+    <w:link w:val="Footer"/>
+    <w:uiPriority w:val="99"/>
+    <w:rsid w:val="0067781E"/>
+  </w:style>
 </w:styles>
 </file>
 
@@ -8401,8 +8714,10 @@
   </w:compat>
   <w:rsids>
     <w:rsidRoot w:val="002F2B1A"/>
+    <w:rsid w:val="00006FA1"/>
     <w:rsid w:val="002F2B1A"/>
     <w:rsid w:val="00683623"/>
+    <w:rsid w:val="006D2DB8"/>
   </w:rsids>
   <m:mathPr>
     <m:mathFont m:val="Cambria Math"/>

</xml_diff>

<commit_message>
Update Test Automation Plan for WebApp saucedemo.com
Updated TOC
</commit_message>
<xml_diff>
--- a/SwagLabs/2. Test Automation Plan for WebApp.docx
+++ b/SwagLabs/2. Test Automation Plan for WebApp.docx
@@ -30,7 +30,7 @@
             <mc:AlternateContent>
               <mc:Choice Requires="wps">
                 <w:drawing>
-                  <wp:anchor distT="0" distB="0" distL="114300" distR="114300" simplePos="0" relativeHeight="251659264" behindDoc="1" locked="0" layoutInCell="1" allowOverlap="0" wp14:anchorId="452E4A10" wp14:editId="1BDC10CC">
+                  <wp:anchor distT="0" distB="0" distL="114300" distR="114300" simplePos="0" relativeHeight="251659264" behindDoc="1" locked="0" layoutInCell="1" allowOverlap="0" wp14:anchorId="452E4A10" wp14:editId="0882EFA0">
                     <wp:simplePos x="0" y="0"/>
                     <wp:positionH relativeFrom="page">
                       <wp:align>center</wp:align>
@@ -322,7 +322,7 @@
                                                   <w:rPr>
                                                     <w:color w:val="FFFFFF" w:themeColor="background1"/>
                                                   </w:rPr>
-                                                  <w:t>Weigand, Tibor</w:t>
+                                                  <w:t>Tibor Weigand</w:t>
                                                 </w:r>
                                               </w:sdtContent>
                                             </w:sdt>
@@ -692,7 +692,7 @@
                                             <w:rPr>
                                               <w:color w:val="FFFFFF" w:themeColor="background1"/>
                                             </w:rPr>
-                                            <w:t>Weigand, Tibor</w:t>
+                                            <w:t>Tibor Weigand</w:t>
                                           </w:r>
                                         </w:sdtContent>
                                       </w:sdt>
@@ -2449,7 +2449,6 @@
         <w:t xml:space="preserve">The purpose of this test automation plan is to outline the strategy, approach, resources, and schedule for the automation of test cases for the web application hosted at </w:t>
       </w:r>
       <w:hyperlink r:id="rId10" w:tgtFrame="_new" w:history="1">
-        <w:proofErr w:type="spellStart"/>
         <w:r>
           <w:rPr>
             <w:rFonts w:ascii="Times New Roman" w:eastAsia="Times New Roman" w:hAnsi="Times New Roman" w:cs="Times New Roman"/>
@@ -2462,7 +2461,6 @@
           </w:rPr>
           <w:t>SauceDemo</w:t>
         </w:r>
-        <w:proofErr w:type="spellEnd"/>
       </w:hyperlink>
       <w:r>
         <w:rPr>
@@ -3167,20 +3165,8 @@
           <w:szCs w:val="24"/>
           <w14:ligatures w14:val="none"/>
         </w:rPr>
-        <w:t xml:space="preserve">: </w:t>
+        <w:t>: NUnit</w:t>
       </w:r>
-      <w:proofErr w:type="spellStart"/>
-      <w:r>
-        <w:rPr>
-          <w:rFonts w:ascii="Times New Roman" w:eastAsia="Times New Roman" w:hAnsi="Times New Roman" w:cs="Times New Roman"/>
-          <w:kern w:val="0"/>
-          <w:sz w:val="24"/>
-          <w:szCs w:val="24"/>
-          <w14:ligatures w14:val="none"/>
-        </w:rPr>
-        <w:t>NUnit</w:t>
-      </w:r>
-      <w:proofErr w:type="spellEnd"/>
     </w:p>
     <w:p>
       <w:pPr>
@@ -5628,29 +5614,7 @@
           <w:szCs w:val="24"/>
           <w14:ligatures w14:val="none"/>
         </w:rPr>
-        <w:t xml:space="preserve">: Selenium WebDriver, </w:t>
-      </w:r>
-      <w:proofErr w:type="spellStart"/>
-      <w:r>
-        <w:rPr>
-          <w:rFonts w:ascii="Times New Roman" w:eastAsia="Times New Roman" w:hAnsi="Times New Roman" w:cs="Times New Roman"/>
-          <w:kern w:val="0"/>
-          <w:sz w:val="24"/>
-          <w:szCs w:val="24"/>
-          <w14:ligatures w14:val="none"/>
-        </w:rPr>
-        <w:t>NUnit</w:t>
-      </w:r>
-      <w:proofErr w:type="spellEnd"/>
-      <w:r>
-        <w:rPr>
-          <w:rFonts w:ascii="Times New Roman" w:eastAsia="Times New Roman" w:hAnsi="Times New Roman" w:cs="Times New Roman"/>
-          <w:kern w:val="0"/>
-          <w:sz w:val="24"/>
-          <w:szCs w:val="24"/>
-          <w14:ligatures w14:val="none"/>
-        </w:rPr>
-        <w:t>, Chrome browser, Jenkins (optional)</w:t>
+        <w:t>: Selenium WebDriver, NUnit, Chrome browser, Jenkins (optional)</w:t>
       </w:r>
     </w:p>
     <w:p>
@@ -6377,29 +6341,7 @@
           <w:szCs w:val="24"/>
           <w14:ligatures w14:val="none"/>
         </w:rPr>
-        <w:t xml:space="preserve">This test automation plan outlines a structured approach to automate the login functionalities of the </w:t>
-      </w:r>
-      <w:proofErr w:type="spellStart"/>
-      <w:r>
-        <w:rPr>
-          <w:rFonts w:ascii="Times New Roman" w:eastAsia="Times New Roman" w:hAnsi="Times New Roman" w:cs="Times New Roman"/>
-          <w:kern w:val="0"/>
-          <w:sz w:val="24"/>
-          <w:szCs w:val="24"/>
-          <w14:ligatures w14:val="none"/>
-        </w:rPr>
-        <w:t>SauceDemo</w:t>
-      </w:r>
-      <w:proofErr w:type="spellEnd"/>
-      <w:r>
-        <w:rPr>
-          <w:rFonts w:ascii="Times New Roman" w:eastAsia="Times New Roman" w:hAnsi="Times New Roman" w:cs="Times New Roman"/>
-          <w:kern w:val="0"/>
-          <w:sz w:val="24"/>
-          <w:szCs w:val="24"/>
-          <w14:ligatures w14:val="none"/>
-        </w:rPr>
-        <w:t xml:space="preserve"> web application, ensuring thorough testing and quality assurance.</w:t>
+        <w:t>This test automation plan outlines a structured approach to automate the login functionalities of the SauceDemo web application, ensuring thorough testing and quality assurance.</w:t>
       </w:r>
     </w:p>
     <w:sectPr>
@@ -8718,6 +8660,8 @@
     <w:rsid w:val="002F2B1A"/>
     <w:rsid w:val="00683623"/>
     <w:rsid w:val="006D2DB8"/>
+    <w:rsid w:val="0080203A"/>
+    <w:rsid w:val="00B23B8E"/>
   </w:rsids>
   <m:mathPr>
     <m:mathFont m:val="Cambria Math"/>
@@ -8734,8 +8678,8 @@
   </m:mathPr>
   <w:themeFontLang w:val="en-US"/>
   <w:clrSchemeMapping w:bg1="light1" w:t1="dark1" w:bg2="light2" w:t2="dark2" w:accent1="accent1" w:accent2="accent2" w:accent3="accent3" w:accent4="accent4" w:accent5="accent5" w:accent6="accent6" w:hyperlink="hyperlink" w:followedHyperlink="followedHyperlink"/>
-  <w:decimalSymbol w:val=","/>
-  <w:listSeparator w:val=";"/>
+  <w:decimalSymbol w:val="."/>
+  <w:listSeparator w:val=","/>
   <w15:chartTrackingRefBased/>
 </w:settings>
 </file>

</xml_diff>